<commit_message>
report of CHAMP measurement
</commit_message>
<xml_diff>
--- a/doc/CHAMP_optics_test.docx
+++ b/doc/CHAMP_optics_test.docx
@@ -21,6 +21,42 @@
           <w:lang w:val="en-US"/>
         </w:rPr>
       </w:pPr>
+      <w:r>
+        <w:rPr>
+          <w:lang w:val="en-US"/>
+        </w:rPr>
+        <w:t>CHAMP optics is the fore-optics of CHAI receiver array</w:t>
+      </w:r>
+      <w:r>
+        <w:rPr>
+          <w:lang w:val="en-US"/>
+        </w:rPr>
+        <w:t>,</w:t>
+      </w:r>
+      <w:r>
+        <w:rPr>
+          <w:lang w:val="en-US"/>
+        </w:rPr>
+        <w:t xml:space="preserve"> which is used to </w:t>
+      </w:r>
+      <w:r>
+        <w:rPr>
+          <w:lang w:val="en-US"/>
+        </w:rPr>
+        <w:t>individually</w:t>
+      </w:r>
+      <w:r>
+        <w:rPr>
+          <w:lang w:val="en-US"/>
+        </w:rPr>
+        <w:t xml:space="preserve"> enlarge the </w:t>
+      </w:r>
+      <w:r>
+        <w:rPr>
+          <w:lang w:val="en-US"/>
+        </w:rPr>
+        <w:t xml:space="preserve">output beam waist of the Mixer block and adjust the </w:t>
+      </w:r>
     </w:p>
     <w:sectPr>
       <w:pgSz w:w="11906" w:h="16838"/>

</xml_diff>